<commit_message>
slack, email function done, admin page, add_user page done
</commit_message>
<xml_diff>
--- a/doc_templates/certificate_template.docx
+++ b/doc_templates/certificate_template.docx
@@ -623,18 +623,10 @@
       </w:pPr>
       <w:r>
         <w:rPr>
-          <w:rFonts w:hint="eastAsia"/>
-          <w:sz w:val="28"/>
-          <w:szCs w:val="28"/>
-        </w:rPr>
-        <w:t>E</w:t>
-      </w:r>
-      <w:r>
-        <w:rPr>
-          <w:sz w:val="28"/>
-          <w:szCs w:val="28"/>
-        </w:rPr>
-        <w:t>DU_DATE</w:t>
+          <w:sz w:val="28"/>
+          <w:szCs w:val="28"/>
+        </w:rPr>
+        <w:t>COURSE</w:t>
       </w:r>
       <w:r>
         <w:rPr>

</xml_diff>